<commit_message>
Removed passwords added credits
Removed database password from db.php (dur.)
Added contributor credits, at least for the people I know contributed.
Added a line to the documentation suggesting which database related
variables the user will need to change for their specific installation.
</commit_message>
<xml_diff>
--- a/instructions_doc.docx
+++ b/instructions_doc.docx
@@ -4,91 +4,45 @@
   <w:body>
     <w:p>
       <w:r>
-        <w:t xml:space="preserve">When setting up a new </w:t>
-      </w:r>
-      <w:proofErr w:type="spellStart"/>
-      <w:r>
-        <w:t>alt.chi</w:t>
-      </w:r>
-      <w:proofErr w:type="spellEnd"/>
-      <w:r>
-        <w:t xml:space="preserve"> reviewing system, you have to update some variables.</w:t>
-      </w:r>
-    </w:p>
-    <w:p/>
-    <w:p>
-      <w:r>
-        <w:t xml:space="preserve">In </w:t>
-      </w:r>
-      <w:proofErr w:type="spellStart"/>
-      <w:r>
-        <w:t>System.php</w:t>
-      </w:r>
-      <w:proofErr w:type="spellEnd"/>
-      <w:r>
-        <w:t>:</w:t>
-      </w:r>
-    </w:p>
-    <w:p/>
-    <w:p>
-      <w:r>
-        <w:t>Line 22: $</w:t>
-      </w:r>
-      <w:proofErr w:type="spellStart"/>
-      <w:r>
-        <w:t>submissionsPath</w:t>
-      </w:r>
-      <w:proofErr w:type="spellEnd"/>
-    </w:p>
-    <w:p>
-      <w:r>
-        <w:t>Line 24: $</w:t>
-      </w:r>
-      <w:proofErr w:type="spellStart"/>
-      <w:r>
-        <w:t>submissionsUrl</w:t>
-      </w:r>
-      <w:proofErr w:type="spellEnd"/>
-    </w:p>
-    <w:p>
-      <w:r>
-        <w:t>Line 134: $mail-&gt;</w:t>
-      </w:r>
-      <w:proofErr w:type="gramStart"/>
-      <w:r>
-        <w:t>From</w:t>
-      </w:r>
-      <w:proofErr w:type="gramEnd"/>
-    </w:p>
-    <w:p>
-      <w:r>
-        <w:t>Line 135: $mail-&gt;</w:t>
-      </w:r>
-      <w:proofErr w:type="spellStart"/>
-      <w:r>
-        <w:t>FromName</w:t>
-      </w:r>
-      <w:proofErr w:type="spellEnd"/>
-    </w:p>
-    <w:p>
-      <w:r>
-        <w:t>Line 169: $mail-&gt;</w:t>
-      </w:r>
-      <w:proofErr w:type="gramStart"/>
-      <w:r>
-        <w:t>From</w:t>
-      </w:r>
-      <w:proofErr w:type="gramEnd"/>
-    </w:p>
-    <w:p>
-      <w:r>
-        <w:t>Line 170: $mail-&gt;</w:t>
-      </w:r>
-      <w:proofErr w:type="spellStart"/>
-      <w:r>
-        <w:t>FromName</w:t>
-      </w:r>
-      <w:proofErr w:type="spellEnd"/>
+        <w:t>When setting up a new alt.chi reviewing system, you have to update some variables.</w:t>
+      </w:r>
+    </w:p>
+    <w:p/>
+    <w:p>
+      <w:r>
+        <w:t>In System.php:</w:t>
+      </w:r>
+    </w:p>
+    <w:p/>
+    <w:p>
+      <w:r>
+        <w:t>Line 22: $submissionsPath</w:t>
+      </w:r>
+    </w:p>
+    <w:p>
+      <w:r>
+        <w:t>Line 24: $submissionsUrl</w:t>
+      </w:r>
+    </w:p>
+    <w:p>
+      <w:r>
+        <w:t>Line 134: $mail-&gt;From</w:t>
+      </w:r>
+    </w:p>
+    <w:p>
+      <w:r>
+        <w:t>Line 135: $mail-&gt;FromName</w:t>
+      </w:r>
+    </w:p>
+    <w:p>
+      <w:r>
+        <w:t>Line 169: $mail-&gt;From</w:t>
+      </w:r>
+    </w:p>
+    <w:p>
+      <w:r>
+        <w:t>Line 170: $mail-&gt;FromName</w:t>
+      </w:r>
     </w:p>
     <w:p>
       <w:r>
@@ -98,21 +52,14 @@
     <w:p/>
     <w:p>
       <w:r>
-        <w:t xml:space="preserve">For author information, will need to alter smarty template </w:t>
-      </w:r>
-      <w:proofErr w:type="spellStart"/>
-      <w:r>
-        <w:t>author_dump.tpl</w:t>
-      </w:r>
-      <w:proofErr w:type="spellEnd"/>
-    </w:p>
-    <w:p/>
-    <w:p>
-      <w:proofErr w:type="spellStart"/>
+        <w:t>For author information, will need to alter smarty template author_dump.tpl</w:t>
+      </w:r>
+    </w:p>
+    <w:p/>
+    <w:p>
       <w:r>
         <w:t>Downformaintenance.tpl</w:t>
       </w:r>
-      <w:proofErr w:type="spellEnd"/>
     </w:p>
     <w:p>
       <w:r>
@@ -121,11 +68,9 @@
     </w:p>
     <w:p/>
     <w:p>
-      <w:proofErr w:type="spellStart"/>
       <w:r>
         <w:t>English_review.tpl</w:t>
       </w:r>
-      <w:proofErr w:type="spellEnd"/>
     </w:p>
     <w:p>
       <w:r>
@@ -134,11 +79,9 @@
     </w:p>
     <w:p/>
     <w:p>
-      <w:proofErr w:type="spellStart"/>
       <w:r>
         <w:t>Index.tpl</w:t>
       </w:r>
-      <w:proofErr w:type="spellEnd"/>
     </w:p>
     <w:p>
       <w:r>
@@ -147,13 +90,8 @@
     </w:p>
     <w:p/>
     <w:p>
-      <w:proofErr w:type="spellStart"/>
-      <w:r>
-        <w:t>Introduction.tpl</w:t>
-      </w:r>
-      <w:proofErr w:type="spellEnd"/>
-      <w:r>
-        <w:t xml:space="preserve"> might need some editing.</w:t>
+      <w:r>
+        <w:t>Introduction.tpl might need some editing.</w:t>
       </w:r>
       <w:r>
         <w:t xml:space="preserve"> This is what users see when they’re not logged in.</w:t>
@@ -161,29 +99,8 @@
     </w:p>
     <w:p/>
     <w:p>
-      <w:proofErr w:type="spellStart"/>
-      <w:r>
-        <w:t>Portal.tpl</w:t>
-      </w:r>
-      <w:proofErr w:type="spellEnd"/>
-      <w:r>
-        <w:t xml:space="preserve"> will the </w:t>
-      </w:r>
-      <w:proofErr w:type="spellStart"/>
-      <w:r>
-        <w:t>the</w:t>
-      </w:r>
-      <w:proofErr w:type="spellEnd"/>
-      <w:r>
-        <w:t xml:space="preserve"> file that needs editing the most – that is where you let people know if the system is open for submission, </w:t>
-      </w:r>
-      <w:proofErr w:type="spellStart"/>
-      <w:r>
-        <w:t>reviewin</w:t>
-      </w:r>
-      <w:proofErr w:type="spellEnd"/>
-      <w:r>
-        <w:t>, etc. or if it’s closed.</w:t>
+      <w:r>
+        <w:t>Portal.tpl will the the file that needs editing the most – that is where you let people know if the system is open for submission, reviewin, etc. or if it’s closed.</w:t>
       </w:r>
       <w:r>
         <w:t xml:space="preserve"> This is what users see when they are logged in.</w:t>
@@ -192,62 +109,31 @@
     <w:p/>
     <w:p>
       <w:r>
-        <w:t xml:space="preserve">In </w:t>
-      </w:r>
-      <w:proofErr w:type="spellStart"/>
-      <w:r>
-        <w:t>show_submission.tpl</w:t>
-      </w:r>
-      <w:proofErr w:type="spellEnd"/>
-      <w:r>
-        <w:t xml:space="preserve"> will need to adjust lines 31-36 for new author names format.</w:t>
-      </w:r>
-    </w:p>
-    <w:p/>
-    <w:p>
-      <w:r>
-        <w:t xml:space="preserve">In </w:t>
-      </w:r>
-      <w:proofErr w:type="spellStart"/>
-      <w:r>
-        <w:t>show_submission_guest.tpl</w:t>
-      </w:r>
-      <w:proofErr w:type="spellEnd"/>
-      <w:r>
-        <w:t xml:space="preserve"> will need to do this on lines 19-22</w:t>
-      </w:r>
-    </w:p>
-    <w:p/>
-    <w:p>
-      <w:proofErr w:type="spellStart"/>
-      <w:r>
-        <w:t>Start.tpl</w:t>
-      </w:r>
-      <w:proofErr w:type="spellEnd"/>
-      <w:r>
-        <w:t xml:space="preserve"> looks like it’s obsolete.</w:t>
-      </w:r>
-    </w:p>
-    <w:p/>
-    <w:p>
-      <w:proofErr w:type="spellStart"/>
-      <w:r>
-        <w:t>Submission_confirm.tpl</w:t>
-      </w:r>
-      <w:proofErr w:type="spellEnd"/>
-      <w:r>
-        <w:t xml:space="preserve"> and submission_confirm2.tpl will need editing lines 21-29 for new author names. Check also lines 77-83… not sure what’s going on with “extra names”.</w:t>
-      </w:r>
-    </w:p>
-    <w:p/>
-    <w:p>
-      <w:proofErr w:type="spellStart"/>
-      <w:r>
-        <w:t>Submission.tpl</w:t>
-      </w:r>
-      <w:proofErr w:type="spellEnd"/>
-      <w:r>
-        <w:t xml:space="preserve"> might have to change lines 41-48 for new author names.</w:t>
+        <w:t>In show_submission.tpl will need to adjust lines 31-36 for new author names format.</w:t>
+      </w:r>
+    </w:p>
+    <w:p/>
+    <w:p>
+      <w:r>
+        <w:t>In show_submission_guest.tpl will need to do this on lines 19-22</w:t>
+      </w:r>
+    </w:p>
+    <w:p/>
+    <w:p>
+      <w:r>
+        <w:t>Start.tpl looks like it’s obsolete.</w:t>
+      </w:r>
+    </w:p>
+    <w:p/>
+    <w:p>
+      <w:r>
+        <w:t>Submission_confirm.tpl and submission_confirm2.tpl will need editing lines 21-29 for new author names. Check also lines 77-83… not sure what’s going on with “extra names”.</w:t>
+      </w:r>
+    </w:p>
+    <w:p/>
+    <w:p>
+      <w:r>
+        <w:t>Submission.tpl might have to change lines 41-48 for new author names.</w:t>
       </w:r>
     </w:p>
     <w:p/>
@@ -258,80 +144,68 @@
     </w:p>
     <w:p/>
     <w:p>
-      <w:proofErr w:type="spellStart"/>
-      <w:r>
-        <w:t>Update_submission.tpl</w:t>
-      </w:r>
-      <w:proofErr w:type="spellEnd"/>
-      <w:r>
-        <w:t xml:space="preserve"> lines 17-20 for new author names.</w:t>
-      </w:r>
-    </w:p>
-    <w:p/>
-    <w:p>
-      <w:proofErr w:type="spellStart"/>
-      <w:r>
-        <w:t>Verified.tpl</w:t>
-      </w:r>
-      <w:proofErr w:type="spellEnd"/>
-      <w:r>
-        <w:t xml:space="preserve"> – line 6, update to 2013</w:t>
-      </w:r>
-    </w:p>
-    <w:p/>
-    <w:p>
-      <w:proofErr w:type="spellStart"/>
-      <w:r>
-        <w:t>Verify_conditions.tpl</w:t>
-      </w:r>
-      <w:proofErr w:type="spellEnd"/>
-      <w:r>
-        <w:t xml:space="preserve"> line 24 – update to 2013</w:t>
-      </w:r>
-    </w:p>
-    <w:p/>
-    <w:p>
-      <w:proofErr w:type="spellStart"/>
-      <w:r>
-        <w:t>Verify_not</w:t>
+      <w:r>
+        <w:t>Update_submission.tpl lines 17-20 for new author names.</w:t>
+      </w:r>
+    </w:p>
+    <w:p/>
+    <w:p>
+      <w:r>
+        <w:t>Verified.tpl – line 6, update to 2013</w:t>
+      </w:r>
+    </w:p>
+    <w:p/>
+    <w:p>
+      <w:r>
+        <w:t>Verify_conditions.tpl line 24 – update to 2013</w:t>
+      </w:r>
+    </w:p>
+    <w:p/>
+    <w:p>
+      <w:r>
+        <w:t>Verify_notagree.tpl line 16 – update organizer names</w:t>
+      </w:r>
+    </w:p>
+    <w:p/>
+    <w:p>
+      <w:r>
+        <w:t>Changing the status of reviewing (not open yet, open, no longer open) happens in show_submission lines 215-260</w:t>
+      </w:r>
+    </w:p>
+    <w:p/>
+    <w:p>
+      <w:r>
+        <w:t>Email information in login.php lines 57-70</w:t>
+      </w:r>
+    </w:p>
+    <w:p/>
+    <w:p>
+      <w:r>
+        <w:t>In db.php you’ll need to set:</w:t>
+      </w:r>
+    </w:p>
+    <w:p/>
+    <w:p>
+      <w:r>
+        <w:t>$dbuser</w:t>
+      </w:r>
+    </w:p>
+    <w:p>
+      <w:r>
+        <w:t>$dbpass</w:t>
+      </w:r>
+    </w:p>
+    <w:p>
+      <w:r>
+        <w:t>$dbname</w:t>
+      </w:r>
+    </w:p>
+    <w:p>
+      <w:r>
+        <w:t>and any other variables that are specific to your database setup.</w:t>
       </w:r>
       <w:bookmarkStart w:id="0" w:name="_GoBack"/>
       <w:bookmarkEnd w:id="0"/>
-      <w:r>
-        <w:t>agree.tpl</w:t>
-      </w:r>
-      <w:proofErr w:type="spellEnd"/>
-      <w:r>
-        <w:t xml:space="preserve"> line 16 – update organizer names</w:t>
-      </w:r>
-    </w:p>
-    <w:p/>
-    <w:p>
-      <w:r>
-        <w:t xml:space="preserve">Changing the status of reviewing (not open yet, open, no longer open) happens in </w:t>
-      </w:r>
-      <w:proofErr w:type="spellStart"/>
-      <w:r>
-        <w:t>show_submission</w:t>
-      </w:r>
-      <w:proofErr w:type="spellEnd"/>
-      <w:r>
-        <w:t xml:space="preserve"> lines 215-260</w:t>
-      </w:r>
-    </w:p>
-    <w:p/>
-    <w:p>
-      <w:r>
-        <w:t xml:space="preserve">Email information in </w:t>
-      </w:r>
-      <w:proofErr w:type="spellStart"/>
-      <w:r>
-        <w:t>login.php</w:t>
-      </w:r>
-      <w:proofErr w:type="spellEnd"/>
-      <w:r>
-        <w:t xml:space="preserve"> lines 57-70</w:t>
-      </w:r>
     </w:p>
     <w:sectPr>
       <w:pgSz w:w="12240" w:h="15840"/>

</xml_diff>